<commit_message>
Updating Career Services document and adding Career Services PDF
</commit_message>
<xml_diff>
--- a/Week 15 Career Services - Apply for Jobs-1.docx
+++ b/Week 15 Career Services - Apply for Jobs-1.docx
@@ -122,76 +122,64 @@
         </w:rPr>
         <w:t xml:space="preserve">Greg’s List </w:t>
       </w:r>
-      <w:hyperlink r:id="rId7" w:history="1">
-        <w:r>
-          <w:rPr>
-            <w:rStyle w:val="Hyperlink"/>
-            <w:b/>
-            <w:bCs/>
-            <w:szCs w:val="24"/>
-          </w:rPr>
-          <w:t>https://gregslist.com/</w:t>
-        </w:r>
-      </w:hyperlink>
-    </w:p>
-    <w:p>
-      <w:pPr>
+      <w:r>
         <w:rPr>
           <w:b/>
           <w:bCs/>
           <w:szCs w:val="24"/>
         </w:rPr>
-      </w:pPr>
-      <w:r>
+        <w:t>https://gregslist.com/</w:t>
+      </w:r>
+    </w:p>
+    <w:p>
+      <w:pPr>
         <w:rPr>
           <w:b/>
           <w:bCs/>
           <w:szCs w:val="24"/>
         </w:rPr>
-        <w:t xml:space="preserve">Dice </w:t>
-      </w:r>
+      </w:pPr>
       <w:r>
         <w:rPr>
           <w:b/>
           <w:bCs/>
           <w:szCs w:val="24"/>
         </w:rPr>
-        <w:t>https://www.dice.com/</w:t>
-      </w:r>
-    </w:p>
-    <w:p>
-      <w:pPr>
+        <w:t xml:space="preserve">Dice </w:t>
+      </w:r>
+      <w:r>
         <w:rPr>
           <w:b/>
           <w:bCs/>
           <w:szCs w:val="24"/>
         </w:rPr>
-      </w:pPr>
-      <w:r>
+        <w:t>https://www.dice.com/</w:t>
+      </w:r>
+    </w:p>
+    <w:p>
+      <w:pPr>
         <w:rPr>
           <w:b/>
           <w:bCs/>
           <w:szCs w:val="24"/>
         </w:rPr>
-        <w:t xml:space="preserve">Built In </w:t>
-      </w:r>
+      </w:pPr>
       <w:r>
         <w:rPr>
           <w:b/>
           <w:bCs/>
           <w:szCs w:val="24"/>
         </w:rPr>
-        <w:t>https://builtin.com/</w:t>
-      </w:r>
-    </w:p>
-    <w:p>
-      <w:pPr>
+        <w:t xml:space="preserve">Built In </w:t>
+      </w:r>
+      <w:r>
         <w:rPr>
           <w:b/>
           <w:bCs/>
           <w:szCs w:val="24"/>
         </w:rPr>
-      </w:pPr>
+        <w:t>https://builtin.com/</w:t>
+      </w:r>
     </w:p>
     <w:p>
       <w:pPr>
@@ -201,58 +189,947 @@
           <w:szCs w:val="24"/>
         </w:rPr>
       </w:pPr>
-      <w:r>
+    </w:p>
+    <w:p>
+      <w:pPr>
         <w:rPr>
           <w:b/>
           <w:bCs/>
           <w:szCs w:val="24"/>
         </w:rPr>
-        <w:t>What are the 10 jobs you applied to? Include URLs to the job postings.</w:t>
-      </w:r>
-    </w:p>
-    <w:p>
-      <w:pPr>
+      </w:pPr>
+      <w:r>
         <w:rPr>
           <w:b/>
           <w:bCs/>
           <w:szCs w:val="24"/>
         </w:rPr>
-      </w:pPr>
-    </w:p>
-    <w:p>
-      <w:pPr>
-        <w:rPr>
-          <w:b/>
-          <w:bCs/>
-          <w:szCs w:val="24"/>
-        </w:rPr>
-      </w:pPr>
-    </w:p>
-    <w:p>
-      <w:pPr>
-        <w:rPr>
-          <w:b/>
-          <w:bCs/>
-          <w:szCs w:val="24"/>
-        </w:rPr>
-      </w:pPr>
-    </w:p>
-    <w:p>
-      <w:pPr>
-        <w:rPr>
-          <w:b/>
-          <w:bCs/>
-          <w:szCs w:val="24"/>
-        </w:rPr>
-      </w:pPr>
+        <w:t>What are the 10 jobs you applied to? Include URLs to the job postings.</w:t>
+      </w:r>
+    </w:p>
+    <w:p>
+      <w:pPr>
+        <w:pStyle w:val="ListParagraph"/>
+        <w:numPr>
+          <w:ilvl w:val="0"/>
+          <w:numId w:val="9"/>
+        </w:numPr>
+        <w:spacing w:after="0" w:line="240" w:lineRule="auto"/>
+        <w:rPr>
+          <w:szCs w:val="24"/>
+        </w:rPr>
+      </w:pPr>
+      <w:r>
+        <w:rPr>
+          <w:szCs w:val="24"/>
+        </w:rPr>
+        <w:t>Application Developer II</w:t>
+      </w:r>
+      <w:r>
+        <w:rPr>
+          <w:szCs w:val="24"/>
+        </w:rPr>
+        <w:tab/>
+      </w:r>
+      <w:r>
+        <w:rPr>
+          <w:szCs w:val="24"/>
+        </w:rPr>
+        <w:tab/>
+      </w:r>
+      <w:proofErr w:type="spellStart"/>
+      <w:r>
+        <w:rPr>
+          <w:szCs w:val="24"/>
+        </w:rPr>
+        <w:t>Akkodis</w:t>
+      </w:r>
+      <w:proofErr w:type="spellEnd"/>
+      <w:r>
+        <w:rPr>
+          <w:szCs w:val="24"/>
+        </w:rPr>
+        <w:tab/>
+      </w:r>
+      <w:r>
+        <w:rPr>
+          <w:szCs w:val="24"/>
+        </w:rPr>
+        <w:tab/>
+        <w:t xml:space="preserve"> </w:t>
+      </w:r>
+      <w:r>
+        <w:rPr>
+          <w:szCs w:val="24"/>
+        </w:rPr>
+        <w:tab/>
+      </w:r>
+      <w:r>
+        <w:rPr>
+          <w:szCs w:val="24"/>
+        </w:rPr>
+        <w:t>O</w:t>
+      </w:r>
+      <w:r>
+        <w:rPr>
+          <w:szCs w:val="24"/>
+        </w:rPr>
+        <w:t>maha, NE Remote</w:t>
+      </w:r>
+    </w:p>
+    <w:p>
+      <w:pPr>
+        <w:pStyle w:val="ListParagraph"/>
+        <w:numPr>
+          <w:ilvl w:val="1"/>
+          <w:numId w:val="9"/>
+        </w:numPr>
+        <w:spacing w:after="0" w:line="240" w:lineRule="auto"/>
+        <w:rPr>
+          <w:szCs w:val="24"/>
+        </w:rPr>
+      </w:pPr>
+      <w:r>
+        <w:rPr>
+          <w:szCs w:val="24"/>
+        </w:rPr>
+        <w:t>https://www.linkedin.com/jobs/search/?currentJobId=3500450637&amp;f_AL=true&amp;f_JT=F&amp;geoId=101197782&amp;keywords=java%20developer&amp;location=Nebraska%2C%20United%20States&amp;refresh=true&amp;start=25</w:t>
+      </w:r>
+    </w:p>
+    <w:p>
+      <w:pPr>
+        <w:spacing w:after="0" w:line="240" w:lineRule="auto"/>
+        <w:rPr>
+          <w:szCs w:val="24"/>
+        </w:rPr>
+      </w:pPr>
+    </w:p>
+    <w:p>
+      <w:pPr>
+        <w:pStyle w:val="ListParagraph"/>
+        <w:numPr>
+          <w:ilvl w:val="0"/>
+          <w:numId w:val="9"/>
+        </w:numPr>
+        <w:spacing w:after="0" w:line="240" w:lineRule="auto"/>
+        <w:rPr>
+          <w:szCs w:val="24"/>
+        </w:rPr>
+      </w:pPr>
+      <w:r>
+        <w:rPr>
+          <w:szCs w:val="24"/>
+        </w:rPr>
+        <w:t>Backend (Java)</w:t>
+      </w:r>
+      <w:r>
+        <w:rPr>
+          <w:szCs w:val="24"/>
+        </w:rPr>
+        <w:tab/>
+      </w:r>
+      <w:r>
+        <w:rPr>
+          <w:szCs w:val="24"/>
+        </w:rPr>
+        <w:tab/>
+      </w:r>
+      <w:r>
+        <w:rPr>
+          <w:szCs w:val="24"/>
+        </w:rPr>
+        <w:tab/>
+      </w:r>
+      <w:r>
+        <w:rPr>
+          <w:szCs w:val="24"/>
+        </w:rPr>
+        <w:t>Computer Futures</w:t>
+      </w:r>
+      <w:r>
+        <w:rPr>
+          <w:szCs w:val="24"/>
+        </w:rPr>
+        <w:tab/>
+      </w:r>
+      <w:r>
+        <w:rPr>
+          <w:szCs w:val="24"/>
+        </w:rPr>
+        <w:tab/>
+      </w:r>
+      <w:r>
+        <w:rPr>
+          <w:szCs w:val="24"/>
+        </w:rPr>
+        <w:t>United States Remote</w:t>
+      </w:r>
+    </w:p>
+    <w:p>
+      <w:pPr>
+        <w:pStyle w:val="ListParagraph"/>
+        <w:numPr>
+          <w:ilvl w:val="1"/>
+          <w:numId w:val="9"/>
+        </w:numPr>
+        <w:spacing w:after="0" w:line="240" w:lineRule="auto"/>
+        <w:rPr>
+          <w:szCs w:val="24"/>
+        </w:rPr>
+      </w:pPr>
+      <w:r>
+        <w:rPr>
+          <w:szCs w:val="24"/>
+        </w:rPr>
+        <w:t>https://www.linkedin.com/jobs/search/?currentJobId=3469089743&amp;distance=25&amp;f_AL=true&amp;f_E=2&amp;f_JT=F&amp;geoId=101197782&amp;keywords=java%20developer</w:t>
+      </w:r>
+    </w:p>
+    <w:p>
+      <w:pPr>
+        <w:spacing w:after="0" w:line="240" w:lineRule="auto"/>
+        <w:rPr>
+          <w:szCs w:val="24"/>
+        </w:rPr>
+      </w:pPr>
+    </w:p>
+    <w:p>
+      <w:pPr>
+        <w:pStyle w:val="ListParagraph"/>
+        <w:numPr>
+          <w:ilvl w:val="0"/>
+          <w:numId w:val="9"/>
+        </w:numPr>
+        <w:spacing w:after="0" w:line="240" w:lineRule="auto"/>
+        <w:rPr>
+          <w:szCs w:val="24"/>
+        </w:rPr>
+      </w:pPr>
+      <w:r>
+        <w:rPr>
+          <w:szCs w:val="24"/>
+        </w:rPr>
+        <w:t>Software Developer</w:t>
+      </w:r>
+      <w:r>
+        <w:rPr>
+          <w:szCs w:val="24"/>
+        </w:rPr>
+        <w:tab/>
+      </w:r>
+      <w:r>
+        <w:rPr>
+          <w:szCs w:val="24"/>
+        </w:rPr>
+        <w:tab/>
+      </w:r>
+      <w:r>
+        <w:rPr>
+          <w:szCs w:val="24"/>
+        </w:rPr>
+        <w:tab/>
+        <w:t>Gallup</w:t>
+      </w:r>
+      <w:r>
+        <w:rPr>
+          <w:szCs w:val="24"/>
+        </w:rPr>
+        <w:tab/>
+      </w:r>
+      <w:r>
+        <w:rPr>
+          <w:szCs w:val="24"/>
+        </w:rPr>
+        <w:tab/>
+      </w:r>
+      <w:r>
+        <w:rPr>
+          <w:szCs w:val="24"/>
+        </w:rPr>
+        <w:tab/>
+      </w:r>
+      <w:r>
+        <w:rPr>
+          <w:szCs w:val="24"/>
+        </w:rPr>
+        <w:tab/>
+        <w:t>Omah</w:t>
+      </w:r>
+      <w:r>
+        <w:rPr>
+          <w:szCs w:val="24"/>
+        </w:rPr>
+        <w:t>a</w:t>
+      </w:r>
+      <w:r>
+        <w:rPr>
+          <w:szCs w:val="24"/>
+        </w:rPr>
+        <w:t>, NE</w:t>
+      </w:r>
+    </w:p>
+    <w:p>
+      <w:pPr>
+        <w:pStyle w:val="ListParagraph"/>
+        <w:numPr>
+          <w:ilvl w:val="1"/>
+          <w:numId w:val="9"/>
+        </w:numPr>
+        <w:spacing w:after="0" w:line="240" w:lineRule="auto"/>
+        <w:rPr>
+          <w:szCs w:val="24"/>
+        </w:rPr>
+      </w:pPr>
+      <w:r>
+        <w:rPr>
+          <w:szCs w:val="24"/>
+        </w:rPr>
+        <w:t>https://www.indeed.com/jobs?q=java+developer+entry+level&amp;l=Lincoln%2C+NE&amp;sc=0kf%3Aattr%28EVPJU%29%3B&amp;radius=50&amp;vjk=a24db8824611e786</w:t>
+      </w:r>
+    </w:p>
+    <w:p>
+      <w:pPr>
+        <w:spacing w:after="0" w:line="240" w:lineRule="auto"/>
+        <w:rPr>
+          <w:szCs w:val="24"/>
+        </w:rPr>
+      </w:pPr>
+    </w:p>
+    <w:p>
+      <w:pPr>
+        <w:pStyle w:val="ListParagraph"/>
+        <w:numPr>
+          <w:ilvl w:val="0"/>
+          <w:numId w:val="9"/>
+        </w:numPr>
+        <w:spacing w:after="0" w:line="240" w:lineRule="auto"/>
+        <w:rPr>
+          <w:szCs w:val="24"/>
+        </w:rPr>
+      </w:pPr>
+      <w:r>
+        <w:rPr>
+          <w:szCs w:val="24"/>
+        </w:rPr>
+        <w:t>Application Developer</w:t>
+      </w:r>
+      <w:r>
+        <w:rPr>
+          <w:szCs w:val="24"/>
+        </w:rPr>
+        <w:tab/>
+      </w:r>
+      <w:r>
+        <w:rPr>
+          <w:szCs w:val="24"/>
+        </w:rPr>
+        <w:tab/>
+      </w:r>
+      <w:proofErr w:type="spellStart"/>
+      <w:r>
+        <w:rPr>
+          <w:szCs w:val="24"/>
+        </w:rPr>
+        <w:t>Naztec</w:t>
+      </w:r>
+      <w:proofErr w:type="spellEnd"/>
+      <w:r>
+        <w:rPr>
+          <w:szCs w:val="24"/>
+        </w:rPr>
+        <w:t xml:space="preserve"> International Group</w:t>
+      </w:r>
+      <w:r>
+        <w:rPr>
+          <w:szCs w:val="24"/>
+        </w:rPr>
+        <w:tab/>
+      </w:r>
+      <w:r>
+        <w:rPr>
+          <w:szCs w:val="24"/>
+        </w:rPr>
+        <w:t>United States Remote</w:t>
+      </w:r>
+    </w:p>
+    <w:p>
+      <w:pPr>
+        <w:pStyle w:val="ListParagraph"/>
+        <w:numPr>
+          <w:ilvl w:val="1"/>
+          <w:numId w:val="9"/>
+        </w:numPr>
+        <w:spacing w:after="0" w:line="240" w:lineRule="auto"/>
+        <w:rPr>
+          <w:szCs w:val="24"/>
+        </w:rPr>
+      </w:pPr>
+      <w:r>
+        <w:rPr>
+          <w:szCs w:val="24"/>
+        </w:rPr>
+        <w:t>https://www.linkedin.com/jobs/search/?currentJobId=3511120596&amp;f_AL=true&amp;f_E=2&amp;f_JT=F&amp;geoId=90000436&amp;keywords=entry%20level%20software%20application%20developer&amp;location=Lincoln%2C%20Nebraska%20Metropolitan%20Area&amp;refresh=true</w:t>
+      </w:r>
+    </w:p>
+    <w:p>
+      <w:pPr>
+        <w:spacing w:after="0" w:line="240" w:lineRule="auto"/>
+        <w:rPr>
+          <w:szCs w:val="24"/>
+        </w:rPr>
+      </w:pPr>
+    </w:p>
+    <w:p>
+      <w:pPr>
+        <w:rPr>
+          <w:szCs w:val="24"/>
+        </w:rPr>
+      </w:pPr>
+      <w:r>
+        <w:rPr>
+          <w:szCs w:val="24"/>
+        </w:rPr>
+        <w:br w:type="page"/>
+      </w:r>
+    </w:p>
+    <w:p>
+      <w:pPr>
+        <w:pStyle w:val="ListParagraph"/>
+        <w:numPr>
+          <w:ilvl w:val="0"/>
+          <w:numId w:val="9"/>
+        </w:numPr>
+        <w:spacing w:after="0" w:line="240" w:lineRule="auto"/>
+        <w:rPr>
+          <w:szCs w:val="24"/>
+        </w:rPr>
+      </w:pPr>
+      <w:r>
+        <w:rPr>
+          <w:szCs w:val="24"/>
+        </w:rPr>
+        <w:lastRenderedPageBreak/>
+        <w:t>Application Developer</w:t>
+      </w:r>
+      <w:r>
+        <w:rPr>
+          <w:szCs w:val="24"/>
+        </w:rPr>
+        <w:tab/>
+      </w:r>
+      <w:r>
+        <w:rPr>
+          <w:szCs w:val="24"/>
+        </w:rPr>
+        <w:tab/>
+      </w:r>
+      <w:r>
+        <w:rPr>
+          <w:szCs w:val="24"/>
+        </w:rPr>
+        <w:t>Baldwin Risk Partners</w:t>
+      </w:r>
+      <w:r>
+        <w:rPr>
+          <w:szCs w:val="24"/>
+        </w:rPr>
+        <w:tab/>
+      </w:r>
+      <w:r>
+        <w:rPr>
+          <w:szCs w:val="24"/>
+        </w:rPr>
+        <w:tab/>
+      </w:r>
+      <w:r>
+        <w:rPr>
+          <w:szCs w:val="24"/>
+        </w:rPr>
+        <w:t>United States Remote</w:t>
+      </w:r>
+    </w:p>
+    <w:p>
+      <w:pPr>
+        <w:pStyle w:val="ListParagraph"/>
+        <w:numPr>
+          <w:ilvl w:val="1"/>
+          <w:numId w:val="9"/>
+        </w:numPr>
+        <w:spacing w:after="0" w:line="240" w:lineRule="auto"/>
+        <w:rPr>
+          <w:szCs w:val="24"/>
+        </w:rPr>
+      </w:pPr>
+      <w:r>
+        <w:rPr>
+          <w:szCs w:val="24"/>
+        </w:rPr>
+        <w:t>https://www.linkedin.com/jobs/search/?currentJobId=3405226708&amp;f_AL=true&amp;f_E=2&amp;f_JT=F&amp;geoId=90000436&amp;keywords=entry%20level%20software%20application%20developer&amp;location=Lincoln%2C%20Nebraska%20Metropolitan%20Area&amp;refresh=true</w:t>
+      </w:r>
+    </w:p>
+    <w:p>
+      <w:pPr>
+        <w:spacing w:after="0" w:line="240" w:lineRule="auto"/>
+        <w:rPr>
+          <w:szCs w:val="24"/>
+        </w:rPr>
+      </w:pPr>
+    </w:p>
+    <w:p>
+      <w:pPr>
+        <w:pStyle w:val="ListParagraph"/>
+        <w:numPr>
+          <w:ilvl w:val="0"/>
+          <w:numId w:val="9"/>
+        </w:numPr>
+        <w:spacing w:after="0" w:line="240" w:lineRule="auto"/>
+        <w:rPr>
+          <w:szCs w:val="24"/>
+        </w:rPr>
+      </w:pPr>
+      <w:r>
+        <w:rPr>
+          <w:szCs w:val="24"/>
+        </w:rPr>
+        <w:t>Java Software Engineer</w:t>
+      </w:r>
+      <w:r>
+        <w:rPr>
+          <w:szCs w:val="24"/>
+        </w:rPr>
+        <w:tab/>
+      </w:r>
+      <w:r>
+        <w:rPr>
+          <w:szCs w:val="24"/>
+        </w:rPr>
+        <w:tab/>
+      </w:r>
+      <w:r>
+        <w:rPr>
+          <w:szCs w:val="24"/>
+        </w:rPr>
+        <w:t>O'Reilly Auto Parts</w:t>
+      </w:r>
+      <w:r>
+        <w:rPr>
+          <w:szCs w:val="24"/>
+        </w:rPr>
+        <w:tab/>
+      </w:r>
+      <w:r>
+        <w:rPr>
+          <w:szCs w:val="24"/>
+        </w:rPr>
+        <w:tab/>
+      </w:r>
+      <w:r>
+        <w:rPr>
+          <w:szCs w:val="24"/>
+        </w:rPr>
+        <w:t>United States Remote</w:t>
+      </w:r>
+    </w:p>
+    <w:p>
+      <w:pPr>
+        <w:pStyle w:val="ListParagraph"/>
+        <w:numPr>
+          <w:ilvl w:val="1"/>
+          <w:numId w:val="9"/>
+        </w:numPr>
+        <w:spacing w:after="0" w:line="240" w:lineRule="auto"/>
+        <w:rPr>
+          <w:szCs w:val="24"/>
+        </w:rPr>
+      </w:pPr>
+      <w:r>
+        <w:rPr>
+          <w:szCs w:val="24"/>
+        </w:rPr>
+        <w:t>https://www.linkedin.com/jobs/search/?currentJobId=3437469242&amp;f_AL=true&amp;f_JT=F&amp;geoId=90000436&amp;keywords=entry%20level%20java%20developer&amp;location=Lincoln%2C%20Nebraska%20Metropolitan%20Area&amp;refresh=true</w:t>
+      </w:r>
+    </w:p>
+    <w:p>
+      <w:pPr>
+        <w:spacing w:after="0" w:line="240" w:lineRule="auto"/>
+        <w:rPr>
+          <w:szCs w:val="24"/>
+        </w:rPr>
+      </w:pPr>
+    </w:p>
+    <w:p>
+      <w:pPr>
+        <w:pStyle w:val="ListParagraph"/>
+        <w:numPr>
+          <w:ilvl w:val="0"/>
+          <w:numId w:val="9"/>
+        </w:numPr>
+        <w:spacing w:after="0" w:line="240" w:lineRule="auto"/>
+        <w:rPr>
+          <w:szCs w:val="24"/>
+        </w:rPr>
+      </w:pPr>
+      <w:r>
+        <w:rPr>
+          <w:szCs w:val="24"/>
+        </w:rPr>
+        <w:t>Junior Java Developer(100% Remote Role)</w:t>
+      </w:r>
+      <w:r>
+        <w:rPr>
+          <w:szCs w:val="24"/>
+        </w:rPr>
+        <w:tab/>
+      </w:r>
+      <w:r>
+        <w:rPr>
+          <w:szCs w:val="24"/>
+        </w:rPr>
+        <w:t>Kani Solutions</w:t>
+      </w:r>
+      <w:r>
+        <w:rPr>
+          <w:szCs w:val="24"/>
+        </w:rPr>
+        <w:tab/>
+      </w:r>
+      <w:r>
+        <w:rPr>
+          <w:szCs w:val="24"/>
+        </w:rPr>
+        <w:tab/>
+      </w:r>
+      <w:r>
+        <w:rPr>
+          <w:szCs w:val="24"/>
+        </w:rPr>
+        <w:t>Remote</w:t>
+      </w:r>
+    </w:p>
+    <w:p>
+      <w:pPr>
+        <w:pStyle w:val="ListParagraph"/>
+        <w:numPr>
+          <w:ilvl w:val="1"/>
+          <w:numId w:val="9"/>
+        </w:numPr>
+        <w:spacing w:after="0" w:line="240" w:lineRule="auto"/>
+        <w:rPr>
+          <w:szCs w:val="24"/>
+        </w:rPr>
+      </w:pPr>
+      <w:r>
+        <w:rPr>
+          <w:szCs w:val="24"/>
+        </w:rPr>
+        <w:t>https://www.dice.com/job-detail/92868318-a47e-4119-821e-77c94ca916d1?searchlink=search%2F%3Fq%3Dentry%2520level%2520java%2520developer%26location%3DLincoln%2C%2520NE%252068506%2C%2520USA%26latitude%3D40.7831814%26longitude%3D-96.6370893%26countryCode%3DUS%26locationPrecision%3DPostalCode%26radius%3D30%26radiusUnit%3Dmi%26page%3D1%26pageSize%3D20%26filters.easyApply%3Dtrue%26language%3Den&amp;searchId=55aa873b-308e-4e34-9645-548ed9cbd02a</w:t>
+      </w:r>
+    </w:p>
+    <w:p>
+      <w:pPr>
+        <w:spacing w:after="0" w:line="240" w:lineRule="auto"/>
+        <w:rPr>
+          <w:szCs w:val="24"/>
+        </w:rPr>
+      </w:pPr>
+    </w:p>
+    <w:p>
+      <w:pPr>
+        <w:pStyle w:val="ListParagraph"/>
+        <w:numPr>
+          <w:ilvl w:val="0"/>
+          <w:numId w:val="9"/>
+        </w:numPr>
+        <w:spacing w:after="0" w:line="240" w:lineRule="auto"/>
+        <w:rPr>
+          <w:szCs w:val="24"/>
+        </w:rPr>
+      </w:pPr>
+      <w:r>
+        <w:rPr>
+          <w:szCs w:val="24"/>
+        </w:rPr>
+        <w:t>Java Backend Developer</w:t>
+      </w:r>
+      <w:r>
+        <w:rPr>
+          <w:szCs w:val="24"/>
+        </w:rPr>
+        <w:tab/>
+      </w:r>
+      <w:r>
+        <w:rPr>
+          <w:szCs w:val="24"/>
+        </w:rPr>
+        <w:tab/>
+      </w:r>
+      <w:r>
+        <w:rPr>
+          <w:szCs w:val="24"/>
+        </w:rPr>
+        <w:t>Digital Intelligence Systems, LLC</w:t>
+      </w:r>
+      <w:r>
+        <w:rPr>
+          <w:szCs w:val="24"/>
+        </w:rPr>
+        <w:tab/>
+      </w:r>
+      <w:r>
+        <w:rPr>
+          <w:szCs w:val="24"/>
+        </w:rPr>
+        <w:t>Remote</w:t>
+      </w:r>
+    </w:p>
+    <w:p>
+      <w:pPr>
+        <w:pStyle w:val="ListParagraph"/>
+        <w:numPr>
+          <w:ilvl w:val="1"/>
+          <w:numId w:val="9"/>
+        </w:numPr>
+        <w:spacing w:after="0" w:line="240" w:lineRule="auto"/>
+        <w:rPr>
+          <w:szCs w:val="24"/>
+        </w:rPr>
+      </w:pPr>
+      <w:r>
+        <w:rPr>
+          <w:szCs w:val="24"/>
+        </w:rPr>
+        <w:t>https://www.dice.com/jobs/detail/0af93ad235aa1f5d74c7cdcf035c4bc0?searchlink=search%2F%3Fq%3Dentry%2520level%2520java%2520developer%26location%3DLincoln%2C%2520NE%252068506%2C%2520USA%26latitude%3D40.7831814%26longitude%3D-96.6370893%26countryCode%3DUS%26locationPrecision%3DPostalCode%26radius%3D30%26radiusUnit%3Dmi%26page%3D1%26pageSize%3D20%26filters.easyApply%3Dtrue%26language%3Den&amp;searchId=55aa873b-308e-4e34-9645-548ed9cbd02a</w:t>
+      </w:r>
+    </w:p>
+    <w:p>
+      <w:pPr>
+        <w:spacing w:after="0" w:line="240" w:lineRule="auto"/>
+        <w:rPr>
+          <w:szCs w:val="24"/>
+        </w:rPr>
+      </w:pPr>
+    </w:p>
+    <w:p>
+      <w:pPr>
+        <w:pStyle w:val="ListParagraph"/>
+        <w:numPr>
+          <w:ilvl w:val="0"/>
+          <w:numId w:val="9"/>
+        </w:numPr>
+        <w:spacing w:after="0" w:line="240" w:lineRule="auto"/>
+        <w:rPr>
+          <w:szCs w:val="24"/>
+        </w:rPr>
+      </w:pPr>
+      <w:r>
+        <w:rPr>
+          <w:szCs w:val="24"/>
+        </w:rPr>
+        <w:t>J</w:t>
+      </w:r>
+      <w:r>
+        <w:rPr>
+          <w:szCs w:val="24"/>
+        </w:rPr>
+        <w:t>ava Developer</w:t>
+      </w:r>
+      <w:r>
+        <w:rPr>
+          <w:szCs w:val="24"/>
+        </w:rPr>
+        <w:tab/>
+      </w:r>
+      <w:r>
+        <w:rPr>
+          <w:szCs w:val="24"/>
+        </w:rPr>
+        <w:tab/>
+      </w:r>
+      <w:r>
+        <w:rPr>
+          <w:szCs w:val="24"/>
+        </w:rPr>
+        <w:tab/>
+      </w:r>
+      <w:proofErr w:type="spellStart"/>
+      <w:r>
+        <w:rPr>
+          <w:szCs w:val="24"/>
+        </w:rPr>
+        <w:t>Apexon</w:t>
+      </w:r>
+      <w:proofErr w:type="spellEnd"/>
+      <w:r>
+        <w:rPr>
+          <w:szCs w:val="24"/>
+        </w:rPr>
+        <w:tab/>
+      </w:r>
+      <w:r>
+        <w:rPr>
+          <w:szCs w:val="24"/>
+        </w:rPr>
+        <w:tab/>
+      </w:r>
+      <w:r>
+        <w:rPr>
+          <w:szCs w:val="24"/>
+        </w:rPr>
+        <w:tab/>
+      </w:r>
+      <w:r>
+        <w:rPr>
+          <w:szCs w:val="24"/>
+        </w:rPr>
+        <w:tab/>
+      </w:r>
+      <w:r>
+        <w:rPr>
+          <w:szCs w:val="24"/>
+        </w:rPr>
+        <w:t>Remote</w:t>
+      </w:r>
+    </w:p>
+    <w:p>
+      <w:pPr>
+        <w:pStyle w:val="ListParagraph"/>
+        <w:numPr>
+          <w:ilvl w:val="1"/>
+          <w:numId w:val="9"/>
+        </w:numPr>
+        <w:spacing w:after="0" w:line="240" w:lineRule="auto"/>
+        <w:rPr>
+          <w:szCs w:val="24"/>
+        </w:rPr>
+      </w:pPr>
+      <w:bookmarkStart w:id="0" w:name="_Hlk128859009"/>
+      <w:r>
+        <w:rPr>
+          <w:szCs w:val="24"/>
+        </w:rPr>
+        <w:t>https://www.dice.com/jobs/detail/75deb6d0742d4674fdd58a0952ddd312?searchlink=search%2F%3Fq%3Dentry%2520level%2520java%2520developer%26location%3DLincoln%2C%2520NE%252068506%2C%2520USA%26latitude%3D40.7831814%26longitude%3D-96.6370893%26countryCode%3DUS%26locationPrecision%3DPostalCode%26radius%3D30%26radiusUnit%3Dmi%26page%3D1%26pageSize%3D20%26filters.easyApply%3Dtrue%26language%3Den&amp;searchId=55aa873b-308e-4e34-9645-548ed9cbd02a</w:t>
+      </w:r>
+    </w:p>
+    <w:bookmarkEnd w:id="0"/>
+    <w:p>
+      <w:pPr>
+        <w:spacing w:after="0" w:line="240" w:lineRule="auto"/>
+        <w:rPr>
+          <w:szCs w:val="24"/>
+        </w:rPr>
+      </w:pPr>
+    </w:p>
+    <w:p>
+      <w:pPr>
+        <w:rPr>
+          <w:szCs w:val="24"/>
+        </w:rPr>
+      </w:pPr>
+      <w:r>
+        <w:rPr>
+          <w:szCs w:val="24"/>
+        </w:rPr>
+        <w:br w:type="page"/>
+      </w:r>
+    </w:p>
+    <w:p>
+      <w:pPr>
+        <w:pStyle w:val="ListParagraph"/>
+        <w:numPr>
+          <w:ilvl w:val="0"/>
+          <w:numId w:val="9"/>
+        </w:numPr>
+        <w:spacing w:after="0" w:line="240" w:lineRule="auto"/>
+        <w:rPr>
+          <w:szCs w:val="24"/>
+        </w:rPr>
+      </w:pPr>
+      <w:proofErr w:type="gramStart"/>
+      <w:r>
+        <w:rPr>
+          <w:szCs w:val="24"/>
+        </w:rPr>
+        <w:lastRenderedPageBreak/>
+        <w:t>Back end</w:t>
+      </w:r>
+      <w:proofErr w:type="gramEnd"/>
+      <w:r>
+        <w:rPr>
+          <w:szCs w:val="24"/>
+        </w:rPr>
+        <w:t xml:space="preserve"> developer (Java or C#) - W2 - Only TX Locals</w:t>
+      </w:r>
+    </w:p>
+    <w:p>
+      <w:pPr>
+        <w:pStyle w:val="ListParagraph"/>
+        <w:numPr>
+          <w:ilvl w:val="5"/>
+          <w:numId w:val="9"/>
+        </w:numPr>
+        <w:spacing w:after="0" w:line="240" w:lineRule="auto"/>
+        <w:rPr>
+          <w:szCs w:val="24"/>
+        </w:rPr>
+      </w:pPr>
+      <w:r>
+        <w:rPr>
+          <w:szCs w:val="24"/>
+        </w:rPr>
+        <w:t>Talent Hires</w:t>
+      </w:r>
+      <w:r>
+        <w:rPr>
+          <w:szCs w:val="24"/>
+        </w:rPr>
+        <w:tab/>
+      </w:r>
+      <w:r>
+        <w:rPr>
+          <w:szCs w:val="24"/>
+        </w:rPr>
+        <w:tab/>
+      </w:r>
+      <w:r>
+        <w:rPr>
+          <w:szCs w:val="24"/>
+        </w:rPr>
+        <w:tab/>
+      </w:r>
+      <w:r>
+        <w:rPr>
+          <w:szCs w:val="24"/>
+        </w:rPr>
+        <w:tab/>
+      </w:r>
+      <w:r>
+        <w:rPr>
+          <w:szCs w:val="24"/>
+        </w:rPr>
+        <w:t>Remote</w:t>
+      </w:r>
+    </w:p>
+    <w:p>
+      <w:pPr>
+        <w:spacing w:after="0" w:line="240" w:lineRule="auto"/>
+        <w:ind w:left="720"/>
+        <w:rPr>
+          <w:szCs w:val="24"/>
+        </w:rPr>
+      </w:pPr>
+      <w:r>
+        <w:rPr>
+          <w:szCs w:val="24"/>
+        </w:rPr>
+        <w:t>https://www.dice.com/job-detail/a540c8e1-67af-46cd-9ffe-cce57f7a2e3a?searchlink=search%2F%3Fq%3Dentry%2520level%2520java%2520developer%26location%3DLincoln%2C%2520NE%252068506%2C%2520USA%26latitude%3D40.7831814%26longitude%3D-96.6370893%26countryCode%3DUS%26locationPrecision%3DPostalCode%26radius%3D100%26radiusUnit%3Dmi%26page%3D7%26pageSize%3D20%26filters.easyApply%3Dtrue%26language%3Den&amp;searchId=23e15744-cab6-4a14-8683-591dad801a12</w:t>
+      </w:r>
     </w:p>
     <w:sectPr>
-      <w:headerReference w:type="even" r:id="rId8"/>
-      <w:headerReference w:type="default" r:id="rId9"/>
-      <w:footerReference w:type="even" r:id="rId10"/>
-      <w:footerReference w:type="default" r:id="rId11"/>
-      <w:headerReference w:type="first" r:id="rId12"/>
-      <w:footerReference w:type="first" r:id="rId13"/>
+      <w:headerReference w:type="even" r:id="rId7"/>
+      <w:headerReference w:type="default" r:id="rId8"/>
+      <w:footerReference w:type="even" r:id="rId9"/>
+      <w:footerReference w:type="default" r:id="rId10"/>
+      <w:headerReference w:type="first" r:id="rId11"/>
+      <w:footerReference w:type="first" r:id="rId12"/>
       <w:pgSz w:w="12240" w:h="15840"/>
       <w:pgMar w:top="1440" w:right="1440" w:bottom="1440" w:left="1440" w:header="720" w:footer="720" w:gutter="0"/>
       <w:cols w:space="720"/>
@@ -300,11 +1177,6 @@
         <w:docPartUnique/>
       </w:docPartObj>
     </w:sdtPr>
-    <w:sdtEndPr>
-      <w:rPr>
-        <w:rStyle w:val="PageNumber"/>
-      </w:rPr>
-    </w:sdtEndPr>
     <w:sdtContent>
       <w:p>
         <w:pPr>
@@ -356,11 +1228,6 @@
         <w:docPartUnique/>
       </w:docPartObj>
     </w:sdtPr>
-    <w:sdtEndPr>
-      <w:rPr>
-        <w:rStyle w:val="PageNumber"/>
-      </w:rPr>
-    </w:sdtEndPr>
     <w:sdtContent>
       <w:p>
         <w:pPr>
@@ -549,6 +1416,92 @@
 <file path=word/numbering.xml><?xml version="1.0" encoding="utf-8"?>
 <w:numbering xmlns:wpc="http://schemas.microsoft.com/office/word/2010/wordprocessingCanvas" xmlns:cx="http://schemas.microsoft.com/office/drawing/2014/chartex" xmlns:cx1="http://schemas.microsoft.com/office/drawing/2015/9/8/chartex" xmlns:cx2="http://schemas.microsoft.com/office/drawing/2015/10/21/chartex" xmlns:cx3="http://schemas.microsoft.com/office/drawing/2016/5/9/chartex" xmlns:cx4="http://schemas.microsoft.com/office/drawing/2016/5/10/chartex" xmlns:cx5="http://schemas.microsoft.com/office/drawing/2016/5/11/chartex" xmlns:cx6="http://schemas.microsoft.com/office/drawing/2016/5/12/chartex" xmlns:cx7="http://schemas.microsoft.com/office/drawing/2016/5/13/chartex" xmlns:cx8="http://schemas.microsoft.com/office/drawing/2016/5/14/chartex" xmlns:mc="http://schemas.openxmlformats.org/markup-compatibility/2006" xmlns:aink="http://schemas.microsoft.com/office/drawing/2016/ink" xmlns:am3d="http://schemas.microsoft.com/office/drawing/2017/model3d" xmlns:o="urn:schemas-microsoft-com:office:office" xmlns:oel="http://schemas.microsoft.com/office/2019/extlst" xmlns:r="http://schemas.openxmlformats.org/officeDocument/2006/relationships" xmlns:m="http://schemas.openxmlformats.org/officeDocument/2006/math" xmlns:v="urn:schemas-microsoft-com:vml" xmlns:wp14="http://schemas.microsoft.com/office/word/2010/wordprocessingDrawing" xmlns:wp="http://schemas.openxmlformats.org/drawingml/2006/wordprocessingDrawing" xmlns:w10="urn:schemas-microsoft-com:office:word" xmlns:w="http://schemas.openxmlformats.org/wordprocessingml/2006/main" xmlns:w14="http://schemas.microsoft.com/office/word/2010/wordml" xmlns:w15="http://schemas.microsoft.com/office/word/2012/wordml" xmlns:w16cex="http://schemas.microsoft.com/office/word/2018/wordml/cex" xmlns:w16cid="http://schemas.microsoft.com/office/word/2016/wordml/cid" xmlns:w16="http://schemas.microsoft.com/office/word/2018/wordml" xmlns:w16sdtdh="http://schemas.microsoft.com/office/word/2020/wordml/sdtdatahash" xmlns:w16se="http://schemas.microsoft.com/office/word/2015/wordml/symex" xmlns:wpg="http://schemas.microsoft.com/office/word/2010/wordprocessingGroup" xmlns:wpi="http://schemas.microsoft.com/office/word/2010/wordprocessingInk" xmlns:wne="http://schemas.microsoft.com/office/word/2006/wordml" xmlns:wps="http://schemas.microsoft.com/office/word/2010/wordprocessingShape" mc:Ignorable="w14 w15 w16se w16cid w16 w16cex w16sdtdh wp14">
   <w:abstractNum w:abstractNumId="0" w15:restartNumberingAfterBreak="0">
+    <w:nsid w:val="015707C5"/>
+    <w:multiLevelType w:val="hybridMultilevel"/>
+    <w:tmpl w:val="84EE19C6"/>
+    <w:lvl w:ilvl="0" w:tplc="0409000F">
+      <w:start w:val="1"/>
+      <w:numFmt w:val="decimal"/>
+      <w:lvlText w:val="%1."/>
+      <w:lvlJc w:val="left"/>
+      <w:pPr>
+        <w:ind w:left="720" w:hanging="360"/>
+      </w:pPr>
+    </w:lvl>
+    <w:lvl w:ilvl="1" w:tplc="04090019" w:tentative="1">
+      <w:start w:val="1"/>
+      <w:numFmt w:val="lowerLetter"/>
+      <w:lvlText w:val="%2."/>
+      <w:lvlJc w:val="left"/>
+      <w:pPr>
+        <w:ind w:left="1440" w:hanging="360"/>
+      </w:pPr>
+    </w:lvl>
+    <w:lvl w:ilvl="2" w:tplc="0409001B" w:tentative="1">
+      <w:start w:val="1"/>
+      <w:numFmt w:val="lowerRoman"/>
+      <w:lvlText w:val="%3."/>
+      <w:lvlJc w:val="right"/>
+      <w:pPr>
+        <w:ind w:left="2160" w:hanging="180"/>
+      </w:pPr>
+    </w:lvl>
+    <w:lvl w:ilvl="3" w:tplc="0409000F" w:tentative="1">
+      <w:start w:val="1"/>
+      <w:numFmt w:val="decimal"/>
+      <w:lvlText w:val="%4."/>
+      <w:lvlJc w:val="left"/>
+      <w:pPr>
+        <w:ind w:left="2880" w:hanging="360"/>
+      </w:pPr>
+    </w:lvl>
+    <w:lvl w:ilvl="4" w:tplc="04090019" w:tentative="1">
+      <w:start w:val="1"/>
+      <w:numFmt w:val="lowerLetter"/>
+      <w:lvlText w:val="%5."/>
+      <w:lvlJc w:val="left"/>
+      <w:pPr>
+        <w:ind w:left="3600" w:hanging="360"/>
+      </w:pPr>
+    </w:lvl>
+    <w:lvl w:ilvl="5" w:tplc="0409001B" w:tentative="1">
+      <w:start w:val="1"/>
+      <w:numFmt w:val="lowerRoman"/>
+      <w:lvlText w:val="%6."/>
+      <w:lvlJc w:val="right"/>
+      <w:pPr>
+        <w:ind w:left="4320" w:hanging="180"/>
+      </w:pPr>
+    </w:lvl>
+    <w:lvl w:ilvl="6" w:tplc="0409000F" w:tentative="1">
+      <w:start w:val="1"/>
+      <w:numFmt w:val="decimal"/>
+      <w:lvlText w:val="%7."/>
+      <w:lvlJc w:val="left"/>
+      <w:pPr>
+        <w:ind w:left="5040" w:hanging="360"/>
+      </w:pPr>
+    </w:lvl>
+    <w:lvl w:ilvl="7" w:tplc="04090019" w:tentative="1">
+      <w:start w:val="1"/>
+      <w:numFmt w:val="lowerLetter"/>
+      <w:lvlText w:val="%8."/>
+      <w:lvlJc w:val="left"/>
+      <w:pPr>
+        <w:ind w:left="5760" w:hanging="360"/>
+      </w:pPr>
+    </w:lvl>
+    <w:lvl w:ilvl="8" w:tplc="0409001B" w:tentative="1">
+      <w:start w:val="1"/>
+      <w:numFmt w:val="lowerRoman"/>
+      <w:lvlText w:val="%9."/>
+      <w:lvlJc w:val="right"/>
+      <w:pPr>
+        <w:ind w:left="6480" w:hanging="180"/>
+      </w:pPr>
+    </w:lvl>
+  </w:abstractNum>
+  <w:abstractNum w:abstractNumId="1" w15:restartNumberingAfterBreak="0">
     <w:nsid w:val="06727061"/>
     <w:multiLevelType w:val="hybridMultilevel"/>
     <w:tmpl w:val="EB908CA6"/>
@@ -637,7 +1590,7 @@
       </w:pPr>
     </w:lvl>
   </w:abstractNum>
-  <w:abstractNum w:abstractNumId="1" w15:restartNumberingAfterBreak="0">
+  <w:abstractNum w:abstractNumId="2" w15:restartNumberingAfterBreak="0">
     <w:nsid w:val="13DE585A"/>
     <w:multiLevelType w:val="hybridMultilevel"/>
     <w:tmpl w:val="8200AA52"/>
@@ -726,7 +1679,93 @@
       </w:pPr>
     </w:lvl>
   </w:abstractNum>
-  <w:abstractNum w:abstractNumId="2" w15:restartNumberingAfterBreak="0">
+  <w:abstractNum w:abstractNumId="3" w15:restartNumberingAfterBreak="0">
+    <w:nsid w:val="159D59D4"/>
+    <w:multiLevelType w:val="hybridMultilevel"/>
+    <w:tmpl w:val="AC06E5D2"/>
+    <w:lvl w:ilvl="0" w:tplc="0409000F">
+      <w:start w:val="1"/>
+      <w:numFmt w:val="decimal"/>
+      <w:lvlText w:val="%1."/>
+      <w:lvlJc w:val="left"/>
+      <w:pPr>
+        <w:ind w:left="720" w:hanging="360"/>
+      </w:pPr>
+    </w:lvl>
+    <w:lvl w:ilvl="1" w:tplc="04090019">
+      <w:start w:val="1"/>
+      <w:numFmt w:val="lowerLetter"/>
+      <w:lvlText w:val="%2."/>
+      <w:lvlJc w:val="left"/>
+      <w:pPr>
+        <w:ind w:left="1440" w:hanging="360"/>
+      </w:pPr>
+    </w:lvl>
+    <w:lvl w:ilvl="2" w:tplc="0409001B" w:tentative="1">
+      <w:start w:val="1"/>
+      <w:numFmt w:val="lowerRoman"/>
+      <w:lvlText w:val="%3."/>
+      <w:lvlJc w:val="right"/>
+      <w:pPr>
+        <w:ind w:left="2160" w:hanging="180"/>
+      </w:pPr>
+    </w:lvl>
+    <w:lvl w:ilvl="3" w:tplc="0409000F" w:tentative="1">
+      <w:start w:val="1"/>
+      <w:numFmt w:val="decimal"/>
+      <w:lvlText w:val="%4."/>
+      <w:lvlJc w:val="left"/>
+      <w:pPr>
+        <w:ind w:left="2880" w:hanging="360"/>
+      </w:pPr>
+    </w:lvl>
+    <w:lvl w:ilvl="4" w:tplc="04090019" w:tentative="1">
+      <w:start w:val="1"/>
+      <w:numFmt w:val="lowerLetter"/>
+      <w:lvlText w:val="%5."/>
+      <w:lvlJc w:val="left"/>
+      <w:pPr>
+        <w:ind w:left="3600" w:hanging="360"/>
+      </w:pPr>
+    </w:lvl>
+    <w:lvl w:ilvl="5" w:tplc="0409001B">
+      <w:start w:val="1"/>
+      <w:numFmt w:val="lowerRoman"/>
+      <w:lvlText w:val="%6."/>
+      <w:lvlJc w:val="right"/>
+      <w:pPr>
+        <w:ind w:left="4320" w:hanging="180"/>
+      </w:pPr>
+    </w:lvl>
+    <w:lvl w:ilvl="6" w:tplc="0409000F" w:tentative="1">
+      <w:start w:val="1"/>
+      <w:numFmt w:val="decimal"/>
+      <w:lvlText w:val="%7."/>
+      <w:lvlJc w:val="left"/>
+      <w:pPr>
+        <w:ind w:left="5040" w:hanging="360"/>
+      </w:pPr>
+    </w:lvl>
+    <w:lvl w:ilvl="7" w:tplc="04090019" w:tentative="1">
+      <w:start w:val="1"/>
+      <w:numFmt w:val="lowerLetter"/>
+      <w:lvlText w:val="%8."/>
+      <w:lvlJc w:val="left"/>
+      <w:pPr>
+        <w:ind w:left="5760" w:hanging="360"/>
+      </w:pPr>
+    </w:lvl>
+    <w:lvl w:ilvl="8" w:tplc="0409001B" w:tentative="1">
+      <w:start w:val="1"/>
+      <w:numFmt w:val="lowerRoman"/>
+      <w:lvlText w:val="%9."/>
+      <w:lvlJc w:val="right"/>
+      <w:pPr>
+        <w:ind w:left="6480" w:hanging="180"/>
+      </w:pPr>
+    </w:lvl>
+  </w:abstractNum>
+  <w:abstractNum w:abstractNumId="4" w15:restartNumberingAfterBreak="0">
     <w:nsid w:val="198406F3"/>
     <w:multiLevelType w:val="hybridMultilevel"/>
     <w:tmpl w:val="233AE1C8"/>
@@ -815,7 +1854,7 @@
       </w:pPr>
     </w:lvl>
   </w:abstractNum>
-  <w:abstractNum w:abstractNumId="3" w15:restartNumberingAfterBreak="0">
+  <w:abstractNum w:abstractNumId="5" w15:restartNumberingAfterBreak="0">
     <w:nsid w:val="3E8120EB"/>
     <w:multiLevelType w:val="hybridMultilevel"/>
     <w:tmpl w:val="DED0646C"/>
@@ -904,7 +1943,7 @@
       </w:pPr>
     </w:lvl>
   </w:abstractNum>
-  <w:abstractNum w:abstractNumId="4" w15:restartNumberingAfterBreak="0">
+  <w:abstractNum w:abstractNumId="6" w15:restartNumberingAfterBreak="0">
     <w:nsid w:val="3EB742AC"/>
     <w:multiLevelType w:val="hybridMultilevel"/>
     <w:tmpl w:val="E4426C08"/>
@@ -993,7 +2032,7 @@
       </w:pPr>
     </w:lvl>
   </w:abstractNum>
-  <w:abstractNum w:abstractNumId="5" w15:restartNumberingAfterBreak="0">
+  <w:abstractNum w:abstractNumId="7" w15:restartNumberingAfterBreak="0">
     <w:nsid w:val="45965327"/>
     <w:multiLevelType w:val="hybridMultilevel"/>
     <w:tmpl w:val="7A1A932E"/>
@@ -1082,7 +2121,7 @@
       </w:pPr>
     </w:lvl>
   </w:abstractNum>
-  <w:abstractNum w:abstractNumId="6" w15:restartNumberingAfterBreak="0">
+  <w:abstractNum w:abstractNumId="8" w15:restartNumberingAfterBreak="0">
     <w:nsid w:val="60E91EAC"/>
     <w:multiLevelType w:val="hybridMultilevel"/>
     <w:tmpl w:val="5BBEF532"/>
@@ -1173,25 +2212,31 @@
     </w:lvl>
   </w:abstractNum>
   <w:num w:numId="1" w16cid:durableId="1946838846">
+    <w:abstractNumId w:val="1"/>
+  </w:num>
+  <w:num w:numId="2" w16cid:durableId="1848473722">
+    <w:abstractNumId w:val="2"/>
+  </w:num>
+  <w:num w:numId="3" w16cid:durableId="962228433">
+    <w:abstractNumId w:val="8"/>
+  </w:num>
+  <w:num w:numId="4" w16cid:durableId="2107993569">
+    <w:abstractNumId w:val="5"/>
+  </w:num>
+  <w:num w:numId="5" w16cid:durableId="1216549100">
+    <w:abstractNumId w:val="7"/>
+  </w:num>
+  <w:num w:numId="6" w16cid:durableId="1295017762">
+    <w:abstractNumId w:val="4"/>
+  </w:num>
+  <w:num w:numId="7" w16cid:durableId="2096709262">
+    <w:abstractNumId w:val="6"/>
+  </w:num>
+  <w:num w:numId="8" w16cid:durableId="1018199101">
     <w:abstractNumId w:val="0"/>
   </w:num>
-  <w:num w:numId="2" w16cid:durableId="1848473722">
-    <w:abstractNumId w:val="1"/>
-  </w:num>
-  <w:num w:numId="3" w16cid:durableId="962228433">
-    <w:abstractNumId w:val="6"/>
-  </w:num>
-  <w:num w:numId="4" w16cid:durableId="2107993569">
+  <w:num w:numId="9" w16cid:durableId="748770196">
     <w:abstractNumId w:val="3"/>
-  </w:num>
-  <w:num w:numId="5" w16cid:durableId="1216549100">
-    <w:abstractNumId w:val="5"/>
-  </w:num>
-  <w:num w:numId="6" w16cid:durableId="1295017762">
-    <w:abstractNumId w:val="2"/>
-  </w:num>
-  <w:num w:numId="7" w16cid:durableId="2096709262">
-    <w:abstractNumId w:val="4"/>
   </w:num>
 </w:numbering>
 </file>

</xml_diff>